<commit_message>
added 960 stylesheets updated print stylesheet
</commit_message>
<xml_diff>
--- a/README.2010.02.18.docx
+++ b/README.2010.02.18.docx
@@ -723,38 +723,32 @@
     <w:p>
       <w:pPr>
         <w:pStyle w:val="BodyText"/>
-      </w:pPr>
-    </w:p>
-    <w:p>
-      <w:pPr>
-        <w:pStyle w:val="BodyText"/>
-      </w:pPr>
-      <w:bookmarkStart w:id="1" w:name="_Toc95794409"/>
-      <w:r>
         <w:rPr>
           <w:b/>
-          <w:bCs/>
         </w:rPr>
-        <w:t>1.</w:t>
-      </w:r>
-      <w:r>
+      </w:pPr>
+      <w:bookmarkStart w:id="1" w:name="_Toc95794409"/>
+    </w:p>
+    <w:p>
+      <w:pPr>
+        <w:pStyle w:val="BodyText"/>
+        <w:numPr>
+          <w:ilvl w:val="1"/>
+          <w:numId w:val="33"/>
+        </w:numPr>
         <w:rPr>
           <w:b/>
-          <w:bCs/>
         </w:rPr>
-        <w:t xml:space="preserve">0 – </w:t>
-      </w:r>
+      </w:pPr>
       <w:r>
         <w:rPr>
           <w:b/>
-          <w:bCs/>
         </w:rPr>
-        <w:t>THE BASICS</w:t>
+        <w:t>HTML</w:t>
       </w:r>
       <w:r>
         <w:rPr>
           <w:b/>
-          <w:bCs/>
         </w:rPr>
         <w:br/>
       </w:r>
@@ -768,16 +762,7 @@
         </w:numPr>
       </w:pPr>
       <w:r>
-        <w:t>Use XHTML for both coding practices and Doctype</w:t>
-      </w:r>
-      <w:r>
-        <w:t>.</w:t>
-      </w:r>
-      <w:r>
-        <w:t xml:space="preserve">  This means that all image and break tags must have a close tag.</w:t>
-      </w:r>
-      <w:r>
-        <w:t xml:space="preserve">  Follow the index.html file for an example.</w:t>
+        <w:t>Use the default package for directory structure and the base styles.</w:t>
       </w:r>
     </w:p>
     <w:p>
@@ -789,37 +774,7 @@
         </w:numPr>
       </w:pPr>
       <w:r>
-        <w:t>Use the default package for directory structure and the base styles.</w:t>
-      </w:r>
-    </w:p>
-    <w:p>
-      <w:pPr>
-        <w:pStyle w:val="BodyText"/>
-        <w:numPr>
-          <w:ilvl w:val="0"/>
-          <w:numId w:val="27"/>
-        </w:numPr>
-      </w:pPr>
-      <w:r>
-        <w:t>When starting a project, begin by</w:t>
-      </w:r>
-      <w:r>
-        <w:t xml:space="preserve"> styling the basic HTML elements</w:t>
-      </w:r>
-      <w:r>
-        <w:t>.  If no design is provided</w:t>
-      </w:r>
-      <w:r>
-        <w:t xml:space="preserve"> for that</w:t>
-      </w:r>
-      <w:r>
-        <w:t xml:space="preserve">, please </w:t>
-      </w:r>
-      <w:r>
-        <w:t>confirm that it is not needed</w:t>
-      </w:r>
-      <w:r>
-        <w:t>.</w:t>
+        <w:t>Use XHTML for both coding practices and Doctype.  This means that all image and break tags must have a close tag.  Follow the index.html file for an example.</w:t>
       </w:r>
     </w:p>
     <w:p>
@@ -877,13 +832,13 @@
         </w:numPr>
       </w:pPr>
       <w:r>
-        <w:t>Do not make the CSS overly complicated, but rather let the styles cascade where reasonable and applicable</w:t>
-      </w:r>
-      <w:r>
-        <w:t xml:space="preserve"> while using</w:t>
-      </w:r>
-      <w:r>
-        <w:t xml:space="preserve"> as little mark up as necessary. </w:t>
+        <w:t>Keep s</w:t>
+      </w:r>
+      <w:r>
+        <w:t>cripts at the bottom of the page and CS</w:t>
+      </w:r>
+      <w:r>
+        <w:t>S links in the head of the page to help with page load performance.</w:t>
       </w:r>
     </w:p>
     <w:p>
@@ -895,13 +850,186 @@
         </w:numPr>
       </w:pPr>
       <w:r>
+        <w:t>Do not use the @import tag in your CSS but instead use the link attribute.</w:t>
+      </w:r>
+      <w:r>
+        <w:t xml:space="preserve"> For reasons against the import tag, please review </w:t>
+      </w:r>
+      <w:hyperlink r:id="rId9" w:history="1">
+        <w:r>
+          <w:rPr>
+            <w:rStyle w:val="Hyperlink"/>
+          </w:rPr>
+          <w:t>http://www.stevesouders.com/blog/2009/04/09/dont-use-import/</w:t>
+        </w:r>
+      </w:hyperlink>
+      <w:r>
+        <w:t xml:space="preserve"> (available at the time of this writing).</w:t>
+      </w:r>
+    </w:p>
+    <w:p>
+      <w:pPr>
+        <w:pStyle w:val="BodyText"/>
+        <w:numPr>
+          <w:ilvl w:val="0"/>
+          <w:numId w:val="27"/>
+        </w:numPr>
+      </w:pPr>
+      <w:r>
+        <w:t>Do not</w:t>
+      </w:r>
+      <w:r>
+        <w:t xml:space="preserve"> use tables when you can avoid it, and most likely, you can avoid it.</w:t>
+      </w:r>
+    </w:p>
+    <w:p>
+      <w:pPr>
+        <w:pStyle w:val="BodyText"/>
+        <w:numPr>
+          <w:ilvl w:val="0"/>
+          <w:numId w:val="27"/>
+        </w:numPr>
+      </w:pPr>
+      <w:r>
+        <w:t xml:space="preserve">Always use a list when listing something, i.e. a list of news items in a promo chip, a list of subsections in </w:t>
+      </w:r>
+      <w:r>
+        <w:t>the</w:t>
+      </w:r>
+      <w:r>
+        <w:t xml:space="preserve"> left nav</w:t>
+      </w:r>
+      <w:r>
+        <w:t>igation</w:t>
+      </w:r>
+      <w:r>
+        <w:t xml:space="preserve">, a list of search results, or a list of links to pages on the site in the footer.  </w:t>
+      </w:r>
+      <w:r>
+        <w:t>Following this guideline helps s</w:t>
+      </w:r>
+      <w:r>
+        <w:t>earch engines understand the content better and focus on what content is important.</w:t>
+      </w:r>
+    </w:p>
+    <w:p>
+      <w:pPr>
+        <w:pStyle w:val="BodyText"/>
+        <w:numPr>
+          <w:ilvl w:val="0"/>
+          <w:numId w:val="27"/>
+        </w:numPr>
+      </w:pPr>
+      <w:r>
+        <w:t>Only use ids when there is only one element on the page that needs style</w:t>
+      </w:r>
+      <w:r>
+        <w:t xml:space="preserve"> — </w:t>
+      </w:r>
+      <w:r>
+        <w:t xml:space="preserve">otherwise </w:t>
+      </w:r>
+      <w:r>
+        <w:t>use</w:t>
+      </w:r>
+      <w:r>
+        <w:t xml:space="preserve"> a class.</w:t>
+      </w:r>
+    </w:p>
+    <w:p>
+      <w:pPr>
+        <w:pStyle w:val="BodyText"/>
+        <w:numPr>
+          <w:ilvl w:val="0"/>
+          <w:numId w:val="27"/>
+        </w:numPr>
+      </w:pPr>
+      <w:r>
+        <w:t xml:space="preserve">Do not put all images in the /images folder, but rather, logically separate them into sub-directories.  </w:t>
+      </w:r>
+      <w:r>
+        <w:t>Our</w:t>
+      </w:r>
+      <w:r>
+        <w:t xml:space="preserve"> most commonly </w:t>
+      </w:r>
+      <w:r>
+        <w:t>used</w:t>
+      </w:r>
+      <w:r>
+        <w:t xml:space="preserve"> image folders are already a part of the default package.</w:t>
+      </w:r>
+    </w:p>
+    <w:p>
+      <w:pPr>
+        <w:pStyle w:val="BodyText"/>
+        <w:numPr>
+          <w:ilvl w:val="0"/>
+          <w:numId w:val="27"/>
+        </w:numPr>
+      </w:pPr>
+      <w:r>
+        <w:t>Make sure all images have an alt, height, and width attribute.</w:t>
+      </w:r>
+    </w:p>
+    <w:p>
+      <w:pPr>
+        <w:pStyle w:val="BodyText"/>
+      </w:pPr>
+    </w:p>
+    <w:p>
+      <w:pPr>
+        <w:pStyle w:val="BodyText"/>
+      </w:pPr>
+    </w:p>
+    <w:p>
+      <w:pPr>
+        <w:pStyle w:val="BodyText"/>
+      </w:pPr>
+    </w:p>
+    <w:p>
+      <w:pPr>
+        <w:pStyle w:val="BodyText"/>
+        <w:numPr>
+          <w:ilvl w:val="1"/>
+          <w:numId w:val="33"/>
+        </w:numPr>
+        <w:rPr>
+          <w:b/>
+        </w:rPr>
+      </w:pPr>
+      <w:r>
+        <w:rPr>
+          <w:b/>
+        </w:rPr>
+        <w:t>CSS NAMING CONVENTIONS</w:t>
+      </w:r>
+    </w:p>
+    <w:p>
+      <w:pPr>
+        <w:pStyle w:val="BodyText"/>
+        <w:ind w:left="360"/>
+        <w:rPr>
+          <w:b/>
+        </w:rPr>
+      </w:pPr>
+    </w:p>
+    <w:p>
+      <w:pPr>
+        <w:pStyle w:val="BodyText"/>
+        <w:numPr>
+          <w:ilvl w:val="0"/>
+          <w:numId w:val="27"/>
+        </w:numPr>
+      </w:pPr>
+      <w:r>
         <w:t>CSS files should always be named after the media type they are associated with.  For example, a CSS file associated with the 'all' media type should be named 'all.css.'  </w:t>
       </w:r>
       <w:r>
         <w:br/>
         <w:t xml:space="preserve">A list of all W3C types can be found here </w:t>
       </w:r>
-      <w:hyperlink r:id="rId9" w:history="1">
+      <w:hyperlink r:id="rId10" w:history="1">
         <w:r>
           <w:rPr>
             <w:rStyle w:val="Hyperlink"/>
@@ -922,25 +1050,84 @@
         </w:numPr>
       </w:pPr>
       <w:r>
+        <w:t>We have a tendency to design for the 960 grid system.  Please check to see if the designs fit into that system and use it accordingly.</w:t>
+      </w:r>
+      <w:r>
+        <w:t xml:space="preserve">  We have the 12 and 16 column grids stylesheets in the </w:t>
+      </w:r>
+      <w:r>
+        <w:t>‘</w:t>
+      </w:r>
+      <w:r>
+        <w:t>/stylesheets</w:t>
+      </w:r>
+      <w:r>
+        <w:t>/’</w:t>
+      </w:r>
+      <w:r>
+        <w:t xml:space="preserve"> folder.  Please add that style to the all.css file if you are using the grid system.  For more on the grid system, please review </w:t>
+      </w:r>
+      <w:hyperlink r:id="rId11" w:history="1">
+        <w:r>
+          <w:rPr>
+            <w:rStyle w:val="Hyperlink"/>
+          </w:rPr>
+          <w:t>http://www.960.gs</w:t>
+        </w:r>
+      </w:hyperlink>
+      <w:r>
+        <w:t xml:space="preserve"> </w:t>
+      </w:r>
+    </w:p>
+    <w:p>
+      <w:pPr>
+        <w:pStyle w:val="BodyText"/>
+        <w:numPr>
+          <w:ilvl w:val="0"/>
+          <w:numId w:val="27"/>
+        </w:numPr>
+      </w:pPr>
+      <w:r>
+        <w:t>Do not make the CSS overly complicated, but rather let the styles cascade where reasonable and applicable</w:t>
+      </w:r>
+      <w:r>
+        <w:t xml:space="preserve"> while using</w:t>
+      </w:r>
+      <w:r>
+        <w:t xml:space="preserve"> as little mark up as necessary.</w:t>
+      </w:r>
+    </w:p>
+    <w:p>
+      <w:pPr>
+        <w:pStyle w:val="BodyText"/>
+        <w:numPr>
+          <w:ilvl w:val="0"/>
+          <w:numId w:val="34"/>
+        </w:numPr>
+        <w:rPr>
+          <w:b/>
+        </w:rPr>
+      </w:pPr>
+      <w:r>
+        <w:t>When starting a project, begin by styling the basic HTML elements.  If no design is provided for that, please confirm that it is not needed.</w:t>
+      </w:r>
+    </w:p>
+    <w:p>
+      <w:pPr>
+        <w:pStyle w:val="BodyText"/>
+        <w:numPr>
+          <w:ilvl w:val="0"/>
+          <w:numId w:val="34"/>
+        </w:numPr>
+      </w:pPr>
+      <w:r>
         <w:t>Do not edit</w:t>
       </w:r>
       <w:r>
         <w:t xml:space="preserve"> the RESET block </w:t>
       </w:r>
       <w:r>
-        <w:t xml:space="preserve">in the package’s </w:t>
-      </w:r>
-      <w:r>
-        <w:t>‘</w:t>
-      </w:r>
-      <w:r>
-        <w:t>/stylesheets/all.css</w:t>
-      </w:r>
-      <w:r>
-        <w:t>’</w:t>
-      </w:r>
-      <w:r>
-        <w:t xml:space="preserve"> file</w:t>
+        <w:t>in the package’s ‘/stylesheets/all.css’ file</w:t>
       </w:r>
       <w:r>
         <w:t>.  This</w:t>
@@ -963,7 +1150,7 @@
       <w:r>
         <w:t xml:space="preserve">  If you notice that there has been an update to the reset CSS version, please notify </w:t>
       </w:r>
-      <w:hyperlink r:id="rId10" w:history="1">
+      <w:hyperlink r:id="rId12" w:history="1">
         <w:r>
           <w:rPr>
             <w:rStyle w:val="Hyperlink"/>
@@ -980,34 +1167,11 @@
         <w:pStyle w:val="BodyText"/>
         <w:numPr>
           <w:ilvl w:val="0"/>
-          <w:numId w:val="27"/>
+          <w:numId w:val="34"/>
         </w:numPr>
       </w:pPr>
       <w:r>
-        <w:t>Do not use the @import tag in your CSS but instead use the link attribute.</w:t>
-      </w:r>
-      <w:r>
-        <w:t xml:space="preserve"> </w:t>
-      </w:r>
-      <w:r>
-        <w:t xml:space="preserve">If you need reasons why,  </w:t>
-      </w:r>
-      <w:r>
-        <w:t xml:space="preserve">please review </w:t>
-      </w:r>
-      <w:hyperlink r:id="rId11" w:history="1">
-        <w:r>
-          <w:rPr>
-            <w:rStyle w:val="Hyperlink"/>
-          </w:rPr>
-          <w:t>http://www.stevesouders.com/blog/2009/04/09/dont-use-import/</w:t>
-        </w:r>
-      </w:hyperlink>
-      <w:r>
-        <w:t xml:space="preserve"> (available at the time of this writing)</w:t>
-      </w:r>
-      <w:r>
-        <w:t>.</w:t>
+        <w:t>Organize the CSS into logical sections such as HTML, classes (site wide only), layout, promos, etc. as seen in the '/stylesheets/all.css' file. </w:t>
       </w:r>
     </w:p>
     <w:p>
@@ -1015,112 +1179,7 @@
         <w:pStyle w:val="BodyText"/>
         <w:numPr>
           <w:ilvl w:val="0"/>
-          <w:numId w:val="27"/>
-        </w:numPr>
-      </w:pPr>
-      <w:r>
-        <w:t>Keep s</w:t>
-      </w:r>
-      <w:r>
-        <w:t>cripts at the bottom of the page and CS</w:t>
-      </w:r>
-      <w:r>
-        <w:t>S links in the head of the page to help with page load performance.</w:t>
-      </w:r>
-    </w:p>
-    <w:p>
-      <w:pPr>
-        <w:pStyle w:val="BodyText"/>
-        <w:numPr>
-          <w:ilvl w:val="0"/>
-          <w:numId w:val="27"/>
-        </w:numPr>
-      </w:pPr>
-      <w:r>
-        <w:t>When beginning work on the templates, always a</w:t>
-      </w:r>
-      <w:r>
-        <w:t xml:space="preserve">dd default styles for </w:t>
-      </w:r>
-      <w:r>
-        <w:t xml:space="preserve">HTML </w:t>
-      </w:r>
-      <w:r>
-        <w:t xml:space="preserve">content in the HTML block of the </w:t>
-      </w:r>
-      <w:r>
-        <w:t>‘</w:t>
-      </w:r>
-      <w:r>
-        <w:t>/stylesheets/</w:t>
-      </w:r>
-      <w:r>
-        <w:t>all.css</w:t>
-      </w:r>
-      <w:r>
-        <w:t>’</w:t>
-      </w:r>
-      <w:r>
-        <w:t xml:space="preserve"> file.</w:t>
-      </w:r>
-    </w:p>
-    <w:p>
-      <w:pPr>
-        <w:pStyle w:val="BodyText"/>
-        <w:numPr>
-          <w:ilvl w:val="0"/>
-          <w:numId w:val="27"/>
-        </w:numPr>
-      </w:pPr>
-      <w:r>
-        <w:t>Organize the CSS into logical sections such as HTML, classes (site wide only), layout, promos, etc. as seen in the '/stylesheets/all.css' file. </w:t>
-      </w:r>
-    </w:p>
-    <w:p>
-      <w:pPr>
-        <w:pStyle w:val="BodyText"/>
-        <w:numPr>
-          <w:ilvl w:val="0"/>
-          <w:numId w:val="27"/>
-        </w:numPr>
-      </w:pPr>
-      <w:r>
-        <w:t>Do not</w:t>
-      </w:r>
-      <w:r>
-        <w:t xml:space="preserve"> use tables when you can avoid it, and most likely, you can avoid it.</w:t>
-      </w:r>
-    </w:p>
-    <w:p>
-      <w:pPr>
-        <w:pStyle w:val="BodyText"/>
-        <w:numPr>
-          <w:ilvl w:val="0"/>
-          <w:numId w:val="27"/>
-        </w:numPr>
-      </w:pPr>
-      <w:r>
-        <w:t xml:space="preserve">Always use a list when listing something, i.e. a list of news items in a promo chip, a list of subsections in </w:t>
-      </w:r>
-      <w:r>
-        <w:t>the</w:t>
-      </w:r>
-      <w:r>
-        <w:t xml:space="preserve"> left nav</w:t>
-      </w:r>
-      <w:r>
-        <w:t>igation</w:t>
-      </w:r>
-      <w:r>
-        <w:t>, a list of search results, or a list of links to pages on the site in the footer.  Following this guideline helps Search engines understand the content better and focus on what content is important.</w:t>
-      </w:r>
-    </w:p>
-    <w:p>
-      <w:pPr>
-        <w:pStyle w:val="BodyText"/>
-        <w:numPr>
-          <w:ilvl w:val="0"/>
-          <w:numId w:val="27"/>
+          <w:numId w:val="34"/>
         </w:numPr>
       </w:pPr>
       <w:r>
@@ -1136,108 +1195,6 @@
       <w:r>
         <w:t> links and buttons have a rollover state.  If you cannot find a rollover or on state in a PSD, please contact project management and let them know and they will provide you with one.</w:t>
       </w:r>
-    </w:p>
-    <w:p>
-      <w:pPr>
-        <w:pStyle w:val="BodyText"/>
-        <w:numPr>
-          <w:ilvl w:val="0"/>
-          <w:numId w:val="27"/>
-        </w:numPr>
-      </w:pPr>
-      <w:r>
-        <w:t xml:space="preserve">Only use ids when there is only one element on the page that needs that style, otherwise </w:t>
-      </w:r>
-      <w:r>
-        <w:t>use</w:t>
-      </w:r>
-      <w:r>
-        <w:t xml:space="preserve"> a class.</w:t>
-      </w:r>
-    </w:p>
-    <w:p>
-      <w:pPr>
-        <w:pStyle w:val="BodyText"/>
-        <w:numPr>
-          <w:ilvl w:val="0"/>
-          <w:numId w:val="27"/>
-        </w:numPr>
-      </w:pPr>
-      <w:r>
-        <w:t>Do not put all images in the /images folder, but rather, logically separate them into sub-directories.  The most commonly separated image folders are already a part of the default package.</w:t>
-      </w:r>
-    </w:p>
-    <w:p>
-      <w:pPr>
-        <w:pStyle w:val="BodyText"/>
-        <w:ind w:left="360"/>
-        <w:rPr>
-          <w:b/>
-        </w:rPr>
-      </w:pPr>
-    </w:p>
-    <w:p>
-      <w:pPr>
-        <w:pStyle w:val="BodyText"/>
-        <w:ind w:left="360"/>
-        <w:rPr>
-          <w:b/>
-        </w:rPr>
-      </w:pPr>
-    </w:p>
-    <w:p>
-      <w:pPr>
-        <w:rPr>
-          <w:b/>
-          <w:sz w:val="16"/>
-        </w:rPr>
-      </w:pPr>
-      <w:r>
-        <w:rPr>
-          <w:b/>
-        </w:rPr>
-        <w:br w:type="page"/>
-      </w:r>
-    </w:p>
-    <w:p>
-      <w:pPr>
-        <w:pStyle w:val="BodyText"/>
-        <w:numPr>
-          <w:ilvl w:val="1"/>
-          <w:numId w:val="33"/>
-        </w:numPr>
-        <w:rPr>
-          <w:b/>
-        </w:rPr>
-      </w:pPr>
-      <w:r>
-        <w:rPr>
-          <w:b/>
-        </w:rPr>
-        <w:lastRenderedPageBreak/>
-        <w:t>– C</w:t>
-      </w:r>
-      <w:r>
-        <w:rPr>
-          <w:b/>
-        </w:rPr>
-        <w:t xml:space="preserve">SS </w:t>
-      </w:r>
-      <w:r>
-        <w:rPr>
-          <w:b/>
-        </w:rPr>
-        <w:t>NAMING CONVENTIONS</w:t>
-      </w:r>
-    </w:p>
-    <w:p>
-      <w:pPr>
-        <w:pStyle w:val="BodyText"/>
-        <w:ind w:left="360"/>
-        <w:rPr>
-          <w:b/>
-        </w:rPr>
-      </w:pPr>
     </w:p>
     <w:p>
       <w:pPr>
@@ -1251,6 +1208,7 @@
         </w:rPr>
       </w:pPr>
       <w:r>
+        <w:lastRenderedPageBreak/>
         <w:t>Use camelCase for ids and dashes for classes</w:t>
       </w:r>
       <w:r>
@@ -1393,7 +1351,7 @@
           <w:b/>
           <w:bCs/>
         </w:rPr>
-        <w:t>– T</w:t>
+        <w:t>T</w:t>
       </w:r>
       <w:r>
         <w:rPr>
@@ -1414,6 +1372,7 @@
       <w:pPr>
         <w:pStyle w:val="BodyText"/>
         <w:rPr>
+          <w:b/>
           <w:bCs/>
         </w:rPr>
       </w:pPr>
@@ -1421,7 +1380,9 @@
     <w:p>
       <w:pPr>
         <w:pStyle w:val="BodyText"/>
+        <w:ind w:firstLine="360"/>
         <w:rPr>
+          <w:b/>
           <w:bCs/>
         </w:rPr>
       </w:pPr>
@@ -1638,11 +1599,26 @@
         <w:rPr>
           <w:b/>
         </w:rPr>
-        <w:t>Clearing</w:t>
-      </w:r>
-      <w:r>
-        <w:t xml:space="preserve"> –</w:t>
-      </w:r>
+        <w:t>C</w:t>
+      </w:r>
+      <w:r>
+        <w:rPr>
+          <w:b/>
+        </w:rPr>
+        <w:t>LEARING</w:t>
+      </w:r>
+      <w:r>
+        <w:t xml:space="preserve"> </w:t>
+      </w:r>
+    </w:p>
+    <w:p>
+      <w:pPr>
+        <w:pStyle w:val="BodyText"/>
+        <w:numPr>
+          <w:ilvl w:val="1"/>
+          <w:numId w:val="28"/>
+        </w:numPr>
+      </w:pPr>
       <w:r>
         <w:t>The basic clear</w:t>
       </w:r>
@@ -1700,27 +1676,20 @@
       <w:r>
         <w:br/>
       </w:r>
-    </w:p>
-    <w:p>
-      <w:pPr>
-        <w:pStyle w:val="BodyText"/>
-        <w:ind w:left="720"/>
-      </w:pPr>
+      <w:r>
+        <w:br/>
+      </w:r>
       <w:r>
         <w:t>Example:</w:t>
       </w:r>
-    </w:p>
-    <w:p>
-      <w:pPr>
-        <w:pStyle w:val="BodyText"/>
-        <w:ind w:left="720"/>
-      </w:pPr>
       <w:r>
         <w:br/>
         <w:t>&lt;div class=”clear”&gt;&amp;nbsp;&lt;/div&gt;</w:t>
       </w:r>
       <w:r>
         <w:br/>
+      </w:r>
+      <w:r>
         <w:t>&lt;div class=”clear</w:t>
       </w:r>
       <w:r>
@@ -1734,48 +1703,273 @@
       </w:r>
       <w:r>
         <w:br/>
+      </w:r>
+      <w:r>
         <w:t>&lt;div class=”clear-r</w:t>
       </w:r>
       <w:r>
         <w:t>ight”&gt;&amp;nbsp;&lt;/div&gt;</w:t>
       </w:r>
-    </w:p>
-    <w:p>
-      <w:pPr>
-        <w:pStyle w:val="BodyText"/>
-        <w:ind w:left="720"/>
-      </w:pPr>
-    </w:p>
-    <w:p>
-      <w:pPr>
-        <w:pStyle w:val="BodyText"/>
-        <w:ind w:left="720"/>
-      </w:pPr>
-    </w:p>
-    <w:p>
-      <w:pPr>
-        <w:pStyle w:val="BodyText"/>
-        <w:ind w:left="720"/>
-      </w:pPr>
-    </w:p>
-    <w:p>
-      <w:pPr>
-        <w:pStyle w:val="BodyText"/>
+      <w:r>
+        <w:br/>
+      </w:r>
+    </w:p>
+    <w:p>
+      <w:pPr>
+        <w:pStyle w:val="BodyText"/>
+        <w:numPr>
+          <w:ilvl w:val="0"/>
+          <w:numId w:val="28"/>
+        </w:numPr>
       </w:pPr>
       <w:r>
         <w:rPr>
           <w:b/>
           <w:bCs/>
         </w:rPr>
+        <w:t>BUTTONS / IMAGE ROLLOVERS / IMAGES WITH TEXT</w:t>
+      </w:r>
+    </w:p>
+    <w:p>
+      <w:pPr>
+        <w:pStyle w:val="BodyText"/>
+        <w:numPr>
+          <w:ilvl w:val="1"/>
+          <w:numId w:val="28"/>
+        </w:numPr>
+      </w:pPr>
+      <w:r>
+        <w:t>Do not use JavaS</w:t>
+      </w:r>
+      <w:r>
+        <w:t>cript to handle rollovers of buttons, nav</w:t>
+      </w:r>
+      <w:r>
+        <w:t>igation</w:t>
+      </w:r>
+      <w:r>
+        <w:t xml:space="preserve"> elements, etc. beca</w:t>
+      </w:r>
+      <w:r>
+        <w:t>use it means browsers with JavaS</w:t>
+      </w:r>
+      <w:r>
+        <w:t xml:space="preserve">cript disabled will not see the correct styles for the site.  Instead, use CSS sprites, the technique outlined here - </w:t>
+      </w:r>
+      <w:hyperlink r:id="rId13" w:history="1">
+        <w:r>
+          <w:rPr>
+            <w:rStyle w:val="Hyperlink"/>
+          </w:rPr>
+          <w:t>http://blog.blenderbox.com/2008/03/11/css-and-rollovers/</w:t>
+        </w:r>
+      </w:hyperlink>
+      <w:r>
+        <w:t xml:space="preserve">.  The package already has an example of how to handle </w:t>
+      </w:r>
+      <w:r>
+        <w:t>navigation</w:t>
+      </w:r>
+      <w:r>
+        <w:t xml:space="preserve"> buttons</w:t>
+      </w:r>
+      <w:r>
+        <w:t xml:space="preserve"> that use </w:t>
+      </w:r>
+      <w:r>
         <w:lastRenderedPageBreak/>
-        <w:t xml:space="preserve">3.0 </w:t>
-      </w:r>
+        <w:t>images</w:t>
+      </w:r>
+      <w:r>
+        <w:t xml:space="preserve">.  </w:t>
+      </w:r>
+      <w:r>
+        <w:t>Two</w:t>
+      </w:r>
+      <w:r>
+        <w:t xml:space="preserve"> things to note that </w:t>
+      </w:r>
+      <w:r>
+        <w:t>are not included in the post</w:t>
+      </w:r>
+      <w:r>
+        <w:t xml:space="preserve"> </w:t>
+      </w:r>
+      <w:r>
+        <w:t xml:space="preserve">are one, </w:t>
+      </w:r>
+      <w:r>
+        <w:t>you should always put the text from the image in the link</w:t>
+      </w:r>
+      <w:r>
+        <w:t>,</w:t>
+      </w:r>
+      <w:r>
+        <w:t xml:space="preserve"> and </w:t>
+      </w:r>
+      <w:r>
+        <w:t xml:space="preserve">two, </w:t>
+      </w:r>
+      <w:r>
+        <w:t xml:space="preserve">use </w:t>
+      </w:r>
+      <w:r>
+        <w:t>‘</w:t>
+      </w:r>
+      <w:r>
+        <w:t>text-indent:-2000px;</w:t>
+      </w:r>
+      <w:r>
+        <w:t>’</w:t>
+      </w:r>
+      <w:r>
+        <w:t xml:space="preserve"> to make the text </w:t>
+      </w:r>
+      <w:r>
+        <w:t xml:space="preserve">is </w:t>
+      </w:r>
+      <w:r>
+        <w:t xml:space="preserve">invisible to the user but visible to search engines and screen readers.  This is </w:t>
+      </w:r>
+      <w:r>
+        <w:t xml:space="preserve">a </w:t>
+      </w:r>
+      <w:r>
+        <w:t>best for SEO and 508 compliance and is included in the default package.</w:t>
+      </w:r>
+      <w:r>
+        <w:br/>
+      </w:r>
+      <w:r>
+        <w:br/>
+        <w:t>For images with text like logos, follow the same principle to make the page more SEO Friendly.</w:t>
+      </w:r>
+    </w:p>
+    <w:p>
+      <w:pPr>
+        <w:pStyle w:val="BodyText"/>
+        <w:numPr>
+          <w:ilvl w:val="0"/>
+          <w:numId w:val="28"/>
+        </w:numPr>
+      </w:pPr>
       <w:r>
         <w:rPr>
           <w:b/>
           <w:bCs/>
         </w:rPr>
-        <w:t xml:space="preserve">– </w:t>
+        <w:t>IMAGES</w:t>
+      </w:r>
+    </w:p>
+    <w:p>
+      <w:pPr>
+        <w:pStyle w:val="BodyText"/>
+        <w:numPr>
+          <w:ilvl w:val="1"/>
+          <w:numId w:val="28"/>
+        </w:numPr>
+      </w:pPr>
+      <w:r>
+        <w:t>Cut out as much white-space from an image as you can.  </w:t>
+      </w:r>
+    </w:p>
+    <w:p>
+      <w:pPr>
+        <w:pStyle w:val="BodyText"/>
+        <w:numPr>
+          <w:ilvl w:val="1"/>
+          <w:numId w:val="28"/>
+        </w:numPr>
+      </w:pPr>
+      <w:r>
+        <w:t>Save .png files instead of .gif files when you can.  If you do use .png files, make sure to account for the fact that IE 6 cannot natively display .png files.  Look into pngfix.js and make sure to apply it to the CSS as well as inline images.</w:t>
+      </w:r>
+    </w:p>
+    <w:p>
+      <w:pPr>
+        <w:pStyle w:val="BodyText"/>
+        <w:numPr>
+          <w:ilvl w:val="1"/>
+          <w:numId w:val="28"/>
+        </w:numPr>
+      </w:pPr>
+      <w:r>
+        <w:t xml:space="preserve">Save .gif files when there are few colors or the image </w:t>
+      </w:r>
+      <w:r>
+        <w:t>is</w:t>
+      </w:r>
+      <w:r>
+        <w:t xml:space="preserve"> a vector to optimize for performance</w:t>
+      </w:r>
+      <w:r>
+        <w:t xml:space="preserve"> and quality</w:t>
+      </w:r>
+      <w:r>
+        <w:t>.</w:t>
+      </w:r>
+    </w:p>
+    <w:p>
+      <w:pPr>
+        <w:pStyle w:val="BodyText"/>
+        <w:numPr>
+          <w:ilvl w:val="1"/>
+          <w:numId w:val="28"/>
+        </w:numPr>
+      </w:pPr>
+      <w:r>
+        <w:t xml:space="preserve">Save .jpg files at 'High' </w:t>
+      </w:r>
+      <w:r>
+        <w:t xml:space="preserve">in the </w:t>
+      </w:r>
+      <w:r>
+        <w:t>Save for Web settings when using Photoshop.  </w:t>
+      </w:r>
+    </w:p>
+    <w:p>
+      <w:pPr>
+        <w:pStyle w:val="BodyText"/>
+        <w:numPr>
+          <w:ilvl w:val="1"/>
+          <w:numId w:val="28"/>
+        </w:numPr>
+      </w:pPr>
+      <w:r>
+        <w:t>All images should have alt tags describing the image and their height and width</w:t>
+      </w:r>
+      <w:r>
+        <w:t xml:space="preserve"> attributes should be</w:t>
+      </w:r>
+      <w:r>
+        <w:t xml:space="preserve"> set to aid with browser performance.</w:t>
+      </w:r>
+    </w:p>
+    <w:p>
+      <w:pPr>
+        <w:pStyle w:val="BodyText"/>
+      </w:pPr>
+    </w:p>
+    <w:p>
+      <w:pPr>
+        <w:pStyle w:val="BodyText"/>
+      </w:pPr>
+    </w:p>
+    <w:p>
+      <w:pPr>
+        <w:pStyle w:val="BodyText"/>
+      </w:pPr>
+    </w:p>
+    <w:p>
+      <w:pPr>
+        <w:pStyle w:val="BodyText"/>
+      </w:pPr>
+      <w:r>
+        <w:rPr>
+          <w:b/>
+          <w:bCs/>
+        </w:rPr>
+        <w:t xml:space="preserve">3.0 </w:t>
       </w:r>
       <w:r>
         <w:rPr>
@@ -1790,6 +1984,13 @@
           <w:bCs/>
         </w:rPr>
         <w:t>ELIVERING TEMPLATES</w:t>
+      </w:r>
+      <w:r>
+        <w:rPr>
+          <w:b/>
+          <w:bCs/>
+        </w:rPr>
+        <w:br/>
       </w:r>
     </w:p>
     <w:p>
@@ -1851,299 +2052,6 @@
     <w:p>
       <w:pPr>
         <w:pStyle w:val="BodyText"/>
-      </w:pPr>
-    </w:p>
-    <w:p>
-      <w:pPr>
-        <w:pStyle w:val="BodyText"/>
-        <w:rPr>
-          <w:b/>
-          <w:bCs/>
-        </w:rPr>
-      </w:pPr>
-      <w:r>
-        <w:rPr>
-          <w:b/>
-          <w:bCs/>
-        </w:rPr>
-        <w:t xml:space="preserve">4.0 </w:t>
-      </w:r>
-      <w:r>
-        <w:rPr>
-          <w:b/>
-          <w:bCs/>
-        </w:rPr>
-        <w:t xml:space="preserve">– </w:t>
-      </w:r>
-      <w:r>
-        <w:rPr>
-          <w:b/>
-          <w:bCs/>
-        </w:rPr>
-        <w:t>BUTTONS / IMAGE ROLLOVERS / IMAGES WITH TEXT</w:t>
-      </w:r>
-    </w:p>
-    <w:p>
-      <w:pPr>
-        <w:pStyle w:val="BodyText"/>
-      </w:pPr>
-      <w:r>
-        <w:br/>
-        <w:t>Do not use JavaS</w:t>
-      </w:r>
-      <w:r>
-        <w:t>cript to handle rollovers of buttons, nav</w:t>
-      </w:r>
-      <w:r>
-        <w:t>igation</w:t>
-      </w:r>
-      <w:r>
-        <w:t xml:space="preserve"> elements, etc. beca</w:t>
-      </w:r>
-      <w:r>
-        <w:t>use it means browsers with JavaS</w:t>
-      </w:r>
-      <w:r>
-        <w:t xml:space="preserve">cript disabled will not see the correct styles for the site.  Instead, use CSS sprites, the technique outlined here - </w:t>
-      </w:r>
-      <w:hyperlink r:id="rId12" w:history="1">
-        <w:r>
-          <w:rPr>
-            <w:rStyle w:val="Hyperlink"/>
-          </w:rPr>
-          <w:t>http://blog.blenderbox.com/2008/03/11/css-and-rollovers/</w:t>
-        </w:r>
-      </w:hyperlink>
-      <w:r>
-        <w:t xml:space="preserve">.  The package already has an example of how to handle </w:t>
-      </w:r>
-      <w:r>
-        <w:t>navigation</w:t>
-      </w:r>
-      <w:r>
-        <w:t xml:space="preserve"> buttons</w:t>
-      </w:r>
-      <w:r>
-        <w:t xml:space="preserve"> that use images</w:t>
-      </w:r>
-      <w:r>
-        <w:t xml:space="preserve">.  </w:t>
-      </w:r>
-      <w:r>
-        <w:t>Two</w:t>
-      </w:r>
-      <w:r>
-        <w:t xml:space="preserve"> things to note that </w:t>
-      </w:r>
-      <w:r>
-        <w:t>are not included in the post</w:t>
-      </w:r>
-      <w:r>
-        <w:t xml:space="preserve"> </w:t>
-      </w:r>
-      <w:r>
-        <w:t xml:space="preserve">are one, </w:t>
-      </w:r>
-      <w:r>
-        <w:t>you should always put the text from the image in the link</w:t>
-      </w:r>
-      <w:r>
-        <w:t>,</w:t>
-      </w:r>
-      <w:r>
-        <w:t xml:space="preserve"> and </w:t>
-      </w:r>
-      <w:r>
-        <w:t xml:space="preserve">two, </w:t>
-      </w:r>
-      <w:r>
-        <w:t xml:space="preserve">use </w:t>
-      </w:r>
-      <w:r>
-        <w:t>‘</w:t>
-      </w:r>
-      <w:r>
-        <w:t>text-indent:-2000px;</w:t>
-      </w:r>
-      <w:r>
-        <w:t>’</w:t>
-      </w:r>
-      <w:r>
-        <w:t xml:space="preserve"> to make the text </w:t>
-      </w:r>
-      <w:r>
-        <w:t xml:space="preserve">is </w:t>
-      </w:r>
-      <w:r>
-        <w:t xml:space="preserve">invisible to the user but visible to search engines and screen readers.  This is </w:t>
-      </w:r>
-      <w:r>
-        <w:t xml:space="preserve">a </w:t>
-      </w:r>
-      <w:r>
-        <w:t>best for SEO and 508 compliance and is included in the default package.</w:t>
-      </w:r>
-      <w:r>
-        <w:br/>
-      </w:r>
-      <w:r>
-        <w:br/>
-        <w:t>For images with text like logos, follow the same principle to make the page more SEO Friendly.</w:t>
-      </w:r>
-    </w:p>
-    <w:p>
-      <w:pPr>
-        <w:pStyle w:val="BodyText"/>
-      </w:pPr>
-    </w:p>
-    <w:p>
-      <w:pPr>
-        <w:pStyle w:val="BodyText"/>
-        <w:rPr>
-          <w:b/>
-          <w:bCs/>
-        </w:rPr>
-      </w:pPr>
-      <w:r>
-        <w:br/>
-      </w:r>
-      <w:r>
-        <w:br/>
-      </w:r>
-      <w:r>
-        <w:rPr>
-          <w:b/>
-          <w:bCs/>
-        </w:rPr>
-        <w:t xml:space="preserve">5.0 </w:t>
-      </w:r>
-      <w:r>
-        <w:rPr>
-          <w:b/>
-          <w:bCs/>
-        </w:rPr>
-        <w:t xml:space="preserve">– </w:t>
-      </w:r>
-      <w:r>
-        <w:rPr>
-          <w:b/>
-          <w:bCs/>
-        </w:rPr>
-        <w:t>IMAGES</w:t>
-      </w:r>
-    </w:p>
-    <w:p>
-      <w:pPr>
-        <w:pStyle w:val="BodyText"/>
-        <w:rPr>
-          <w:b/>
-          <w:bCs/>
-        </w:rPr>
-      </w:pPr>
-    </w:p>
-    <w:p>
-      <w:pPr>
-        <w:pStyle w:val="BodyText"/>
-        <w:numPr>
-          <w:ilvl w:val="0"/>
-          <w:numId w:val="30"/>
-        </w:numPr>
-      </w:pPr>
-      <w:r>
-        <w:t>Cut out as much white-space from an image as you can.  </w:t>
-      </w:r>
-    </w:p>
-    <w:p>
-      <w:pPr>
-        <w:pStyle w:val="BodyText"/>
-        <w:numPr>
-          <w:ilvl w:val="0"/>
-          <w:numId w:val="30"/>
-        </w:numPr>
-      </w:pPr>
-      <w:r>
-        <w:t>Save .png files instead of .gif files when you can.  If you do use .png files, make sure to account for the fact that IE 6 cannot natively display .png files.  Look into pngfix.js</w:t>
-      </w:r>
-      <w:r>
-        <w:t xml:space="preserve"> and make sure to apply it to the CSS as well as inline images</w:t>
-      </w:r>
-      <w:r>
-        <w:t>.</w:t>
-      </w:r>
-    </w:p>
-    <w:p>
-      <w:pPr>
-        <w:pStyle w:val="BodyText"/>
-        <w:numPr>
-          <w:ilvl w:val="0"/>
-          <w:numId w:val="30"/>
-        </w:numPr>
-      </w:pPr>
-      <w:r>
-        <w:t xml:space="preserve">Save .gif files when there are few colors or the image </w:t>
-      </w:r>
-      <w:r>
-        <w:t>is</w:t>
-      </w:r>
-      <w:r>
-        <w:t xml:space="preserve"> a vector to optimize for performance</w:t>
-      </w:r>
-      <w:r>
-        <w:t xml:space="preserve"> and quality</w:t>
-      </w:r>
-      <w:r>
-        <w:t>.</w:t>
-      </w:r>
-    </w:p>
-    <w:p>
-      <w:pPr>
-        <w:pStyle w:val="BodyText"/>
-        <w:numPr>
-          <w:ilvl w:val="0"/>
-          <w:numId w:val="30"/>
-        </w:numPr>
-      </w:pPr>
-      <w:r>
-        <w:t xml:space="preserve">Save .jpg files at 'High' </w:t>
-      </w:r>
-      <w:r>
-        <w:t xml:space="preserve">in the </w:t>
-      </w:r>
-      <w:r>
-        <w:t>Save for Web settings when using Photoshop.  </w:t>
-      </w:r>
-    </w:p>
-    <w:p>
-      <w:pPr>
-        <w:pStyle w:val="BodyText"/>
-        <w:numPr>
-          <w:ilvl w:val="0"/>
-          <w:numId w:val="30"/>
-        </w:numPr>
-      </w:pPr>
-      <w:r>
-        <w:t>All images should have alt tags describing the image and their height and width</w:t>
-      </w:r>
-      <w:r>
-        <w:t xml:space="preserve"> attributes should be</w:t>
-      </w:r>
-      <w:r>
-        <w:t xml:space="preserve"> set to aid with browser performance.</w:t>
-      </w:r>
-    </w:p>
-    <w:p>
-      <w:pPr>
-        <w:pStyle w:val="BodyText"/>
-      </w:pPr>
-    </w:p>
-    <w:p>
-      <w:pPr>
-        <w:pStyle w:val="BodyText"/>
-      </w:pPr>
-    </w:p>
-    <w:p>
-      <w:pPr>
-        <w:pStyle w:val="BodyText"/>
         <w:rPr>
           <w:b/>
         </w:rPr>
@@ -2160,7 +2068,13 @@
         <w:rPr>
           <w:b/>
         </w:rPr>
-        <w:t>6.0</w:t>
+        <w:t>4</w:t>
+      </w:r>
+      <w:r>
+        <w:rPr>
+          <w:b/>
+        </w:rPr>
+        <w:t>.0</w:t>
       </w:r>
       <w:r>
         <w:rPr>
@@ -2363,7 +2277,6 @@
         <w:rPr>
           <w:b/>
         </w:rPr>
-        <w:lastRenderedPageBreak/>
         <w:t>/jquery</w:t>
       </w:r>
       <w:r>
@@ -2459,6 +2372,7 @@
         <w:rPr>
           <w:b/>
         </w:rPr>
+        <w:lastRenderedPageBreak/>
         <w:t>all-ie6.css</w:t>
       </w:r>
       <w:r>
@@ -2517,18 +2431,6 @@
         <w:pStyle w:val="BodyText"/>
       </w:pPr>
       <w:r>
-        <w:rPr>
-          <w:b/>
-        </w:rPr>
-        <w:t>favicon.ico</w:t>
-      </w:r>
-      <w:r>
-        <w:t xml:space="preserve"> - Ask design for a favicon or get creative and create one yourself (don't spend too much time on it as you may have to re-do the work regardless)</w:t>
-      </w:r>
-      <w:r>
-        <w:t>.</w:t>
-      </w:r>
-      <w:r>
         <w:br/>
       </w:r>
       <w:bookmarkEnd w:id="1"/>
@@ -2539,12 +2441,12 @@
       </w:pPr>
     </w:p>
     <w:sectPr>
-      <w:headerReference w:type="even" r:id="rId13"/>
-      <w:headerReference w:type="default" r:id="rId14"/>
-      <w:footerReference w:type="even" r:id="rId15"/>
-      <w:footerReference w:type="default" r:id="rId16"/>
-      <w:headerReference w:type="first" r:id="rId17"/>
-      <w:footerReference w:type="first" r:id="rId18"/>
+      <w:headerReference w:type="even" r:id="rId14"/>
+      <w:headerReference w:type="default" r:id="rId15"/>
+      <w:footerReference w:type="even" r:id="rId16"/>
+      <w:footerReference w:type="default" r:id="rId17"/>
+      <w:headerReference w:type="first" r:id="rId18"/>
+      <w:footerReference w:type="first" r:id="rId19"/>
       <w:pgSz w:w="12240" w:h="15840" w:code="1"/>
       <w:pgMar w:top="2304" w:right="1440" w:bottom="1440" w:left="1440" w:header="576" w:footer="720" w:gutter="0"/>
       <w:cols w:space="720"/>
@@ -3795,7 +3697,7 @@
   <w:abstractNum w:abstractNumId="4">
     <w:nsid w:val="19D367CB"/>
     <w:multiLevelType w:val="multilevel"/>
-    <w:tmpl w:val="4E9C2746"/>
+    <w:tmpl w:val="D8A017E6"/>
     <w:lvl w:ilvl="0">
       <w:start w:val="1"/>
       <w:numFmt w:val="decimal"/>
@@ -3809,7 +3711,6 @@
       </w:rPr>
     </w:lvl>
     <w:lvl w:ilvl="1">
-      <w:start w:val="1"/>
       <w:numFmt w:val="decimal"/>
       <w:lvlText w:val="%1.%2"/>
       <w:lvlJc w:val="left"/>
@@ -7544,7 +7445,7 @@
       <w:lvlText w:val=""/>
       <w:lvlJc w:val="left"/>
       <w:pPr>
-        <w:ind w:left="1080" w:hanging="360"/>
+        <w:ind w:left="720" w:hanging="360"/>
       </w:pPr>
       <w:rPr>
         <w:rFonts w:ascii="Symbol" w:hAnsi="Symbol" w:hint="default"/>
@@ -7556,7 +7457,7 @@
       <w:lvlText w:val="o"/>
       <w:lvlJc w:val="left"/>
       <w:pPr>
-        <w:ind w:left="1800" w:hanging="360"/>
+        <w:ind w:left="1440" w:hanging="360"/>
       </w:pPr>
       <w:rPr>
         <w:rFonts w:ascii="Courier New" w:hAnsi="Courier New" w:cs="Courier New" w:hint="default"/>
@@ -7568,7 +7469,7 @@
       <w:lvlText w:val=""/>
       <w:lvlJc w:val="left"/>
       <w:pPr>
-        <w:ind w:left="2520" w:hanging="360"/>
+        <w:ind w:left="2160" w:hanging="360"/>
       </w:pPr>
       <w:rPr>
         <w:rFonts w:ascii="Wingdings" w:hAnsi="Wingdings" w:hint="default"/>
@@ -7580,7 +7481,7 @@
       <w:lvlText w:val=""/>
       <w:lvlJc w:val="left"/>
       <w:pPr>
-        <w:ind w:left="3240" w:hanging="360"/>
+        <w:ind w:left="2880" w:hanging="360"/>
       </w:pPr>
       <w:rPr>
         <w:rFonts w:ascii="Symbol" w:hAnsi="Symbol" w:hint="default"/>
@@ -7592,7 +7493,7 @@
       <w:lvlText w:val="o"/>
       <w:lvlJc w:val="left"/>
       <w:pPr>
-        <w:ind w:left="3960" w:hanging="360"/>
+        <w:ind w:left="3600" w:hanging="360"/>
       </w:pPr>
       <w:rPr>
         <w:rFonts w:ascii="Courier New" w:hAnsi="Courier New" w:cs="Courier New" w:hint="default"/>
@@ -7604,7 +7505,7 @@
       <w:lvlText w:val=""/>
       <w:lvlJc w:val="left"/>
       <w:pPr>
-        <w:ind w:left="4680" w:hanging="360"/>
+        <w:ind w:left="4320" w:hanging="360"/>
       </w:pPr>
       <w:rPr>
         <w:rFonts w:ascii="Wingdings" w:hAnsi="Wingdings" w:hint="default"/>
@@ -7616,7 +7517,7 @@
       <w:lvlText w:val=""/>
       <w:lvlJc w:val="left"/>
       <w:pPr>
-        <w:ind w:left="5400" w:hanging="360"/>
+        <w:ind w:left="5040" w:hanging="360"/>
       </w:pPr>
       <w:rPr>
         <w:rFonts w:ascii="Symbol" w:hAnsi="Symbol" w:hint="default"/>
@@ -7628,7 +7529,7 @@
       <w:lvlText w:val="o"/>
       <w:lvlJc w:val="left"/>
       <w:pPr>
-        <w:ind w:left="6120" w:hanging="360"/>
+        <w:ind w:left="5760" w:hanging="360"/>
       </w:pPr>
       <w:rPr>
         <w:rFonts w:ascii="Courier New" w:hAnsi="Courier New" w:cs="Courier New" w:hint="default"/>
@@ -7640,7 +7541,7 @@
       <w:lvlText w:val=""/>
       <w:lvlJc w:val="left"/>
       <w:pPr>
-        <w:ind w:left="6840" w:hanging="360"/>
+        <w:ind w:left="6480" w:hanging="360"/>
       </w:pPr>
       <w:rPr>
         <w:rFonts w:ascii="Wingdings" w:hAnsi="Wingdings" w:hint="default"/>
@@ -8289,6 +8190,7 @@
   <w:style w:type="character" w:default="1" w:styleId="DefaultParagraphFont">
     <w:name w:val="Default Paragraph Font"/>
     <w:uiPriority w:val="1"/>
+    <w:semiHidden/>
     <w:unhideWhenUsed/>
   </w:style>
   <w:style w:type="table" w:default="1" w:styleId="TableNormal">

</xml_diff>